<commit_message>
added some new graphics
</commit_message>
<xml_diff>
--- a/memory/AriasBarra_TFM.docx
+++ b/memory/AriasBarra_TFM.docx
@@ -4123,7 +4123,7 @@
             <w:noProof/>
             <w:webHidden/>
           </w:rPr>
-          <w:t>35</w:t>
+          <w:t>36</w:t>
         </w:r>
         <w:r>
           <w:rPr>
@@ -4215,7 +4215,7 @@
             <w:noProof/>
             <w:webHidden/>
           </w:rPr>
-          <w:t>35</w:t>
+          <w:t>36</w:t>
         </w:r>
         <w:r>
           <w:rPr>
@@ -4403,7 +4403,7 @@
             <w:noProof/>
             <w:webHidden/>
           </w:rPr>
-          <w:t>36</w:t>
+          <w:t>37</w:t>
         </w:r>
         <w:r>
           <w:rPr>
@@ -4495,7 +4495,7 @@
             <w:noProof/>
             <w:webHidden/>
           </w:rPr>
-          <w:t>36</w:t>
+          <w:t>37</w:t>
         </w:r>
         <w:r>
           <w:rPr>
@@ -4556,8 +4556,6 @@
         <w:fldChar w:fldCharType="end"/>
       </w:r>
     </w:p>
-    <w:bookmarkStart w:id="0" w:name="_GoBack"/>
-    <w:bookmarkEnd w:id="0"/>
     <w:p>
       <w:pPr>
         <w:pStyle w:val="TDC1"/>
@@ -4632,7 +4630,7 @@
             <w:noProof/>
             <w:webHidden/>
           </w:rPr>
-          <w:t>38</w:t>
+          <w:t>39</w:t>
         </w:r>
         <w:r>
           <w:rPr>
@@ -4708,7 +4706,7 @@
             <w:noProof/>
             <w:webHidden/>
           </w:rPr>
-          <w:t>41</w:t>
+          <w:t>42</w:t>
         </w:r>
         <w:r>
           <w:rPr>
@@ -4803,11 +4801,11 @@
       <w:pPr>
         <w:pStyle w:val="Ttulo1"/>
       </w:pPr>
-      <w:bookmarkStart w:id="1" w:name="_Toc491989014"/>
+      <w:bookmarkStart w:id="0" w:name="_Toc491989014"/>
       <w:r>
         <w:t>Introducción</w:t>
       </w:r>
-      <w:bookmarkEnd w:id="1"/>
+      <w:bookmarkEnd w:id="0"/>
       <w:r>
         <w:t xml:space="preserve"> </w:t>
       </w:r>
@@ -5105,29 +5103,29 @@
       <w:r>
         <w:t xml:space="preserve"> ha sido analizado con la finalidad de crear un modelo de predicción. Cuando el usuario cursa un tráfico determinado, el modelo tratará de predecir de qué fuente provienen los datos y con la visualización podremos ver las estadísticas de acierto del modelo entre otros datos de interés.</w:t>
       </w:r>
-      <w:bookmarkStart w:id="2" w:name="s1"/>
+      <w:bookmarkStart w:id="1" w:name="s1"/>
     </w:p>
     <w:p>
       <w:pPr>
         <w:pStyle w:val="Ttulo2"/>
       </w:pPr>
-      <w:bookmarkStart w:id="3" w:name="_Toc419464879"/>
-      <w:bookmarkStart w:id="4" w:name="_Toc419469011"/>
-      <w:bookmarkStart w:id="5" w:name="_Toc419469284"/>
-      <w:bookmarkStart w:id="6" w:name="_Toc419472033"/>
-      <w:bookmarkStart w:id="7" w:name="_Toc419473305"/>
-      <w:bookmarkStart w:id="8" w:name="_Toc419474424"/>
-      <w:bookmarkStart w:id="9" w:name="_Toc491989015"/>
+      <w:bookmarkStart w:id="2" w:name="_Toc419464879"/>
+      <w:bookmarkStart w:id="3" w:name="_Toc419469011"/>
+      <w:bookmarkStart w:id="4" w:name="_Toc419469284"/>
+      <w:bookmarkStart w:id="5" w:name="_Toc419472033"/>
+      <w:bookmarkStart w:id="6" w:name="_Toc419473305"/>
+      <w:bookmarkStart w:id="7" w:name="_Toc419474424"/>
+      <w:bookmarkStart w:id="8" w:name="_Toc491989015"/>
       <w:r>
         <w:t>Estructura de la memoria</w:t>
       </w:r>
+      <w:bookmarkEnd w:id="2"/>
       <w:bookmarkEnd w:id="3"/>
       <w:bookmarkEnd w:id="4"/>
       <w:bookmarkEnd w:id="5"/>
       <w:bookmarkEnd w:id="6"/>
       <w:bookmarkEnd w:id="7"/>
       <w:bookmarkEnd w:id="8"/>
-      <w:bookmarkEnd w:id="9"/>
     </w:p>
     <w:p>
       <w:pPr>
@@ -5526,7 +5524,7 @@
       <w:pPr>
         <w:pStyle w:val="Ttulo1"/>
       </w:pPr>
-      <w:bookmarkStart w:id="10" w:name="_Toc491989016"/>
+      <w:bookmarkStart w:id="9" w:name="_Toc491989016"/>
       <w:r>
         <w:t xml:space="preserve">Descripción del </w:t>
       </w:r>
@@ -5534,7 +5532,7 @@
       <w:r>
         <w:t>dataset</w:t>
       </w:r>
-      <w:bookmarkEnd w:id="10"/>
+      <w:bookmarkEnd w:id="9"/>
       <w:proofErr w:type="spellEnd"/>
     </w:p>
     <w:p>
@@ -5557,28 +5555,28 @@
           <w:szCs w:val="26"/>
         </w:rPr>
       </w:pPr>
-      <w:bookmarkStart w:id="11" w:name="_Toc419464881"/>
-      <w:bookmarkStart w:id="12" w:name="_Toc419469014"/>
-      <w:bookmarkStart w:id="13" w:name="_Toc419469286"/>
-      <w:bookmarkStart w:id="14" w:name="_Toc419472035"/>
-      <w:bookmarkStart w:id="15" w:name="_Toc419473307"/>
-      <w:bookmarkStart w:id="16" w:name="_Toc419474426"/>
+      <w:bookmarkStart w:id="10" w:name="_Toc419464881"/>
+      <w:bookmarkStart w:id="11" w:name="_Toc419469014"/>
+      <w:bookmarkStart w:id="12" w:name="_Toc419469286"/>
+      <w:bookmarkStart w:id="13" w:name="_Toc419472035"/>
+      <w:bookmarkStart w:id="14" w:name="_Toc419473307"/>
+      <w:bookmarkStart w:id="15" w:name="_Toc419474426"/>
     </w:p>
     <w:p>
       <w:pPr>
         <w:pStyle w:val="Ttulo2"/>
       </w:pPr>
-      <w:bookmarkStart w:id="17" w:name="_Toc491989017"/>
+      <w:bookmarkStart w:id="16" w:name="_Toc491989017"/>
+      <w:bookmarkEnd w:id="10"/>
       <w:bookmarkEnd w:id="11"/>
       <w:bookmarkEnd w:id="12"/>
       <w:bookmarkEnd w:id="13"/>
       <w:bookmarkEnd w:id="14"/>
       <w:bookmarkEnd w:id="15"/>
+      <w:r>
+        <w:t>Descripción general</w:t>
+      </w:r>
       <w:bookmarkEnd w:id="16"/>
-      <w:r>
-        <w:t>Descripción general</w:t>
-      </w:r>
-      <w:bookmarkEnd w:id="17"/>
     </w:p>
     <w:p>
       <w:pPr>
@@ -5647,11 +5645,11 @@
       <w:pPr>
         <w:pStyle w:val="Ttulo2"/>
       </w:pPr>
-      <w:bookmarkStart w:id="18" w:name="_Toc491989018"/>
+      <w:bookmarkStart w:id="17" w:name="_Toc491989018"/>
       <w:r>
         <w:t>Fuentes de datos</w:t>
       </w:r>
-      <w:bookmarkEnd w:id="18"/>
+      <w:bookmarkEnd w:id="17"/>
     </w:p>
     <w:p>
       <w:pPr>
@@ -6422,11 +6420,11 @@
       <w:pPr>
         <w:pStyle w:val="Ttulo2"/>
       </w:pPr>
-      <w:bookmarkStart w:id="19" w:name="_Toc491989019"/>
+      <w:bookmarkStart w:id="18" w:name="_Toc491989019"/>
       <w:r>
         <w:t>Variables</w:t>
       </w:r>
-      <w:bookmarkEnd w:id="19"/>
+      <w:bookmarkEnd w:id="18"/>
     </w:p>
     <w:p>
       <w:pPr>
@@ -7543,11 +7541,11 @@
       <w:pPr>
         <w:pStyle w:val="Ttulo1"/>
       </w:pPr>
-      <w:bookmarkStart w:id="20" w:name="_Toc491989020"/>
+      <w:bookmarkStart w:id="19" w:name="_Toc491989020"/>
       <w:r>
         <w:t>Arquitectura general</w:t>
       </w:r>
-      <w:bookmarkEnd w:id="20"/>
+      <w:bookmarkEnd w:id="19"/>
     </w:p>
     <w:p>
       <w:pPr>
@@ -7569,38 +7567,38 @@
           <w:szCs w:val="26"/>
         </w:rPr>
       </w:pPr>
-      <w:bookmarkStart w:id="21" w:name="_Toc419464893"/>
-      <w:bookmarkStart w:id="22" w:name="_Toc419469027"/>
-      <w:bookmarkStart w:id="23" w:name="_Toc419469298"/>
-      <w:bookmarkStart w:id="24" w:name="_Toc419472047"/>
-      <w:bookmarkStart w:id="25" w:name="_Toc419473319"/>
-      <w:bookmarkStart w:id="26" w:name="_Toc419474438"/>
+      <w:bookmarkStart w:id="20" w:name="_Toc419464893"/>
+      <w:bookmarkStart w:id="21" w:name="_Toc419469027"/>
+      <w:bookmarkStart w:id="22" w:name="_Toc419469298"/>
+      <w:bookmarkStart w:id="23" w:name="_Toc419472047"/>
+      <w:bookmarkStart w:id="24" w:name="_Toc419473319"/>
+      <w:bookmarkStart w:id="25" w:name="_Toc419474438"/>
     </w:p>
     <w:p>
       <w:pPr>
         <w:pStyle w:val="Ttulo2"/>
       </w:pPr>
-      <w:bookmarkStart w:id="27" w:name="_Toc491989021"/>
+      <w:bookmarkStart w:id="26" w:name="_Toc491989021"/>
+      <w:bookmarkEnd w:id="20"/>
       <w:bookmarkEnd w:id="21"/>
       <w:bookmarkEnd w:id="22"/>
       <w:bookmarkEnd w:id="23"/>
       <w:bookmarkEnd w:id="24"/>
       <w:bookmarkEnd w:id="25"/>
+      <w:r>
+        <w:t>Plataforma</w:t>
+      </w:r>
       <w:bookmarkEnd w:id="26"/>
-      <w:r>
-        <w:t>Plataforma</w:t>
+    </w:p>
+    <w:p>
+      <w:pPr>
+        <w:pStyle w:val="Ttulo3"/>
+      </w:pPr>
+      <w:bookmarkStart w:id="27" w:name="_Toc491989022"/>
+      <w:r>
+        <w:t>Dispositivo</w:t>
       </w:r>
       <w:bookmarkEnd w:id="27"/>
-    </w:p>
-    <w:p>
-      <w:pPr>
-        <w:pStyle w:val="Ttulo3"/>
-      </w:pPr>
-      <w:bookmarkStart w:id="28" w:name="_Toc491989022"/>
-      <w:r>
-        <w:t>Dispositivo</w:t>
-      </w:r>
-      <w:bookmarkEnd w:id="28"/>
     </w:p>
     <w:p>
       <w:pPr>
@@ -7664,11 +7662,11 @@
       <w:pPr>
         <w:pStyle w:val="Ttulo3"/>
       </w:pPr>
-      <w:bookmarkStart w:id="29" w:name="_Toc491989023"/>
+      <w:bookmarkStart w:id="28" w:name="_Toc491989023"/>
       <w:r>
         <w:t>Sistema operativo (O.S)</w:t>
       </w:r>
-      <w:bookmarkEnd w:id="29"/>
+      <w:bookmarkEnd w:id="28"/>
     </w:p>
     <w:p>
       <w:pPr>
@@ -7767,21 +7765,21 @@
       <w:pPr>
         <w:pStyle w:val="Ttulo2"/>
       </w:pPr>
-      <w:bookmarkStart w:id="30" w:name="_Toc491989024"/>
+      <w:bookmarkStart w:id="29" w:name="_Toc491989024"/>
       <w:r>
         <w:t>Tecnologías</w:t>
       </w:r>
+      <w:bookmarkEnd w:id="29"/>
+    </w:p>
+    <w:p>
+      <w:pPr>
+        <w:pStyle w:val="Ttulo3"/>
+      </w:pPr>
+      <w:bookmarkStart w:id="30" w:name="_Toc491989025"/>
+      <w:r>
+        <w:t>Anaconda</w:t>
+      </w:r>
       <w:bookmarkEnd w:id="30"/>
-    </w:p>
-    <w:p>
-      <w:pPr>
-        <w:pStyle w:val="Ttulo3"/>
-      </w:pPr>
-      <w:bookmarkStart w:id="31" w:name="_Toc491989025"/>
-      <w:r>
-        <w:t>Anaconda</w:t>
-      </w:r>
-      <w:bookmarkEnd w:id="31"/>
     </w:p>
     <w:p>
       <w:pPr>
@@ -7917,11 +7915,11 @@
       <w:pPr>
         <w:pStyle w:val="Ttulo3"/>
       </w:pPr>
-      <w:bookmarkStart w:id="32" w:name="_Toc491989026"/>
+      <w:bookmarkStart w:id="31" w:name="_Toc491989026"/>
       <w:r>
         <w:t>Python</w:t>
       </w:r>
-      <w:bookmarkEnd w:id="32"/>
+      <w:bookmarkEnd w:id="31"/>
     </w:p>
     <w:p>
       <w:pPr>
@@ -8048,7 +8046,7 @@
       <w:pPr>
         <w:pStyle w:val="Ttulo3"/>
       </w:pPr>
-      <w:bookmarkStart w:id="33" w:name="_Toc491989027"/>
+      <w:bookmarkStart w:id="32" w:name="_Toc491989027"/>
       <w:r>
         <w:t xml:space="preserve">Shell </w:t>
       </w:r>
@@ -8056,7 +8054,7 @@
       <w:r>
         <w:t>bash</w:t>
       </w:r>
-      <w:bookmarkEnd w:id="33"/>
+      <w:bookmarkEnd w:id="32"/>
       <w:proofErr w:type="spellEnd"/>
     </w:p>
     <w:p>
@@ -8213,11 +8211,11 @@
       <w:pPr>
         <w:pStyle w:val="Ttulo3"/>
       </w:pPr>
-      <w:bookmarkStart w:id="34" w:name="_Toc491989028"/>
+      <w:bookmarkStart w:id="33" w:name="_Toc491989028"/>
       <w:r>
         <w:t>Docker</w:t>
       </w:r>
-      <w:bookmarkEnd w:id="34"/>
+      <w:bookmarkEnd w:id="33"/>
     </w:p>
     <w:p>
       <w:pPr>
@@ -8393,11 +8391,11 @@
       <w:pPr>
         <w:pStyle w:val="Ttulo3"/>
       </w:pPr>
-      <w:bookmarkStart w:id="35" w:name="_Toc491989029"/>
+      <w:bookmarkStart w:id="34" w:name="_Toc491989029"/>
       <w:r>
         <w:t>Kafka</w:t>
       </w:r>
-      <w:bookmarkEnd w:id="35"/>
+      <w:bookmarkEnd w:id="34"/>
     </w:p>
     <w:p>
       <w:pPr>
@@ -8562,12 +8560,12 @@
       <w:pPr>
         <w:pStyle w:val="Ttulo3"/>
       </w:pPr>
-      <w:bookmarkStart w:id="36" w:name="_Toc491989030"/>
+      <w:bookmarkStart w:id="35" w:name="_Toc491989030"/>
       <w:proofErr w:type="spellStart"/>
       <w:r>
         <w:t>Elasticsearch</w:t>
       </w:r>
-      <w:bookmarkEnd w:id="36"/>
+      <w:bookmarkEnd w:id="35"/>
       <w:proofErr w:type="spellEnd"/>
     </w:p>
     <w:p>
@@ -8673,10 +8671,7 @@
       </w:r>
       <w:proofErr w:type="spellEnd"/>
       <w:r>
-        <w:t xml:space="preserve"> </w:t>
-      </w:r>
-      <w:r>
-        <w:t>[8]</w:t>
+        <w:t xml:space="preserve"> [8]</w:t>
       </w:r>
       <w:r>
         <w:t xml:space="preserve"> </w:t>
@@ -8779,12 +8774,12 @@
       <w:pPr>
         <w:pStyle w:val="Ttulo3"/>
       </w:pPr>
-      <w:bookmarkStart w:id="37" w:name="_Toc491989031"/>
+      <w:bookmarkStart w:id="36" w:name="_Toc491989031"/>
       <w:proofErr w:type="spellStart"/>
       <w:r>
         <w:t>Kibana</w:t>
       </w:r>
-      <w:bookmarkEnd w:id="37"/>
+      <w:bookmarkEnd w:id="36"/>
       <w:proofErr w:type="spellEnd"/>
     </w:p>
     <w:p>
@@ -8916,7 +8911,7 @@
       <w:pPr>
         <w:pStyle w:val="Ttulo3"/>
       </w:pPr>
-      <w:bookmarkStart w:id="38" w:name="_Toc491989032"/>
+      <w:bookmarkStart w:id="37" w:name="_Toc491989032"/>
       <w:proofErr w:type="spellStart"/>
       <w:r>
         <w:t>Spark</w:t>
@@ -8929,7 +8924,7 @@
       <w:r>
         <w:t>pyspark</w:t>
       </w:r>
-      <w:bookmarkEnd w:id="38"/>
+      <w:bookmarkEnd w:id="37"/>
       <w:proofErr w:type="spellEnd"/>
     </w:p>
     <w:p>
@@ -9132,7 +9127,7 @@
       <w:pPr>
         <w:pStyle w:val="Ttulo3"/>
       </w:pPr>
-      <w:bookmarkStart w:id="39" w:name="_Toc491989033"/>
+      <w:bookmarkStart w:id="38" w:name="_Toc491989033"/>
       <w:proofErr w:type="spellStart"/>
       <w:r>
         <w:t>Spark</w:t>
@@ -9145,7 +9140,7 @@
       <w:r>
         <w:t>Streaming</w:t>
       </w:r>
-      <w:bookmarkEnd w:id="39"/>
+      <w:bookmarkEnd w:id="38"/>
       <w:proofErr w:type="spellEnd"/>
     </w:p>
     <w:p>
@@ -9295,7 +9290,7 @@
       <w:pPr>
         <w:pStyle w:val="Ttulo3"/>
       </w:pPr>
-      <w:bookmarkStart w:id="40" w:name="_Toc491989034"/>
+      <w:bookmarkStart w:id="39" w:name="_Toc491989034"/>
       <w:proofErr w:type="spellStart"/>
       <w:r>
         <w:lastRenderedPageBreak/>
@@ -9320,7 +9315,7 @@
       <w:r>
         <w:t>MLlib</w:t>
       </w:r>
-      <w:bookmarkEnd w:id="40"/>
+      <w:bookmarkEnd w:id="39"/>
       <w:proofErr w:type="spellEnd"/>
     </w:p>
     <w:p>
@@ -9706,7 +9701,7 @@
       <w:pPr>
         <w:pStyle w:val="Ttulo3"/>
       </w:pPr>
-      <w:bookmarkStart w:id="41" w:name="_Toc491989035"/>
+      <w:bookmarkStart w:id="40" w:name="_Toc491989035"/>
       <w:proofErr w:type="spellStart"/>
       <w:r>
         <w:t>Jupyter</w:t>
@@ -9715,7 +9710,7 @@
       <w:r>
         <w:t xml:space="preserve"> notebook</w:t>
       </w:r>
-      <w:bookmarkEnd w:id="41"/>
+      <w:bookmarkEnd w:id="40"/>
     </w:p>
     <w:p>
       <w:pPr>
@@ -9861,11 +9856,11 @@
       <w:pPr>
         <w:pStyle w:val="Ttulo3"/>
       </w:pPr>
-      <w:bookmarkStart w:id="42" w:name="_Toc491989036"/>
+      <w:bookmarkStart w:id="41" w:name="_Toc491989036"/>
       <w:r>
         <w:t>TCPDUMP</w:t>
       </w:r>
-      <w:bookmarkEnd w:id="42"/>
+      <w:bookmarkEnd w:id="41"/>
     </w:p>
     <w:p>
       <w:pPr>
@@ -10303,11 +10298,11 @@
       <w:pPr>
         <w:pStyle w:val="Ttulo2"/>
       </w:pPr>
-      <w:bookmarkStart w:id="43" w:name="_Toc491989037"/>
+      <w:bookmarkStart w:id="42" w:name="_Toc491989037"/>
       <w:r>
         <w:t>Esquema y funcionamiento</w:t>
       </w:r>
-      <w:bookmarkEnd w:id="43"/>
+      <w:bookmarkEnd w:id="42"/>
     </w:p>
     <w:p>
       <w:pPr>
@@ -10618,11 +10613,11 @@
       <w:pPr>
         <w:pStyle w:val="Ttulo2"/>
       </w:pPr>
-      <w:bookmarkStart w:id="44" w:name="_Toc491989038"/>
+      <w:bookmarkStart w:id="43" w:name="_Toc491989038"/>
       <w:r>
         <w:t>Ejecución de la demo</w:t>
       </w:r>
-      <w:bookmarkEnd w:id="44"/>
+      <w:bookmarkEnd w:id="43"/>
     </w:p>
     <w:p>
       <w:pPr>
@@ -11488,14 +11483,14 @@
       <w:pPr>
         <w:pStyle w:val="Ttulo1"/>
       </w:pPr>
-      <w:bookmarkStart w:id="45" w:name="_Toc491989039"/>
+      <w:bookmarkStart w:id="44" w:name="_Toc491989039"/>
       <w:r>
         <w:t>Caso</w:t>
       </w:r>
       <w:r>
         <w:t xml:space="preserve"> de estudio</w:t>
       </w:r>
-      <w:bookmarkEnd w:id="45"/>
+      <w:bookmarkEnd w:id="44"/>
     </w:p>
     <w:p>
       <w:pPr>
@@ -11517,19 +11512,19 @@
           <w:szCs w:val="26"/>
         </w:rPr>
       </w:pPr>
-      <w:bookmarkStart w:id="46" w:name="_Toc419464901"/>
-      <w:bookmarkStart w:id="47" w:name="_Toc419469036"/>
-      <w:bookmarkStart w:id="48" w:name="_Toc419469306"/>
-      <w:bookmarkStart w:id="49" w:name="_Toc419472055"/>
-      <w:bookmarkStart w:id="50" w:name="_Toc419473327"/>
-      <w:bookmarkStart w:id="51" w:name="_Toc419474446"/>
-    </w:p>
+      <w:bookmarkStart w:id="45" w:name="_Toc419464901"/>
+      <w:bookmarkStart w:id="46" w:name="_Toc419469036"/>
+      <w:bookmarkStart w:id="47" w:name="_Toc419469306"/>
+      <w:bookmarkStart w:id="48" w:name="_Toc419472055"/>
+      <w:bookmarkStart w:id="49" w:name="_Toc419473327"/>
+      <w:bookmarkStart w:id="50" w:name="_Toc419474446"/>
+    </w:p>
+    <w:bookmarkEnd w:id="45"/>
     <w:bookmarkEnd w:id="46"/>
     <w:bookmarkEnd w:id="47"/>
     <w:bookmarkEnd w:id="48"/>
     <w:bookmarkEnd w:id="49"/>
     <w:bookmarkEnd w:id="50"/>
-    <w:bookmarkEnd w:id="51"/>
     <w:p>
       <w:pPr>
         <w:pStyle w:val="Prrafodelista"/>
@@ -11546,11 +11541,11 @@
       <w:pPr>
         <w:pStyle w:val="Ttulo2"/>
       </w:pPr>
-      <w:bookmarkStart w:id="52" w:name="_Toc491989040"/>
+      <w:bookmarkStart w:id="51" w:name="_Toc491989040"/>
       <w:r>
         <w:t>Análisis planteado</w:t>
       </w:r>
-      <w:bookmarkEnd w:id="52"/>
+      <w:bookmarkEnd w:id="51"/>
     </w:p>
     <w:p>
       <w:pPr>
@@ -12222,11 +12217,11 @@
       <w:pPr>
         <w:pStyle w:val="Ttulo2"/>
       </w:pPr>
-      <w:bookmarkStart w:id="53" w:name="_Toc491989041"/>
+      <w:bookmarkStart w:id="52" w:name="_Toc491989041"/>
       <w:r>
         <w:t>Conclusiones sobre el análisis</w:t>
       </w:r>
-      <w:bookmarkEnd w:id="53"/>
+      <w:bookmarkEnd w:id="52"/>
     </w:p>
     <w:p>
       <w:pPr>
@@ -12394,11 +12389,11 @@
       <w:pPr>
         <w:pStyle w:val="Ttulo2"/>
       </w:pPr>
-      <w:bookmarkStart w:id="54" w:name="_Toc491989042"/>
+      <w:bookmarkStart w:id="53" w:name="_Toc491989042"/>
       <w:r>
         <w:t>Realización de pruebas</w:t>
       </w:r>
-      <w:bookmarkEnd w:id="54"/>
+      <w:bookmarkEnd w:id="53"/>
     </w:p>
     <w:p>
       <w:pPr>
@@ -12492,9 +12487,8 @@
           <w:szCs w:val="21"/>
           <w:lang w:eastAsia="es-ES"/>
         </w:rPr>
-        <w:t>Labels must be in {0,1}; note that GBTClassifier currently </w:t>
-      </w:r>
-      <w:proofErr w:type="spellStart"/>
+        <w:t>Labels must be in {0,1}; note that GBTClassifier currently only supports binary classification.</w:t>
+      </w:r>
       <w:r>
         <w:rPr>
           <w:rFonts w:ascii="Courier New" w:eastAsia="Times New Roman" w:hAnsi="Courier New" w:cs="Courier New"/>
@@ -12502,29 +12496,207 @@
           <w:szCs w:val="21"/>
           <w:lang w:eastAsia="es-ES"/>
         </w:rPr>
-        <w:t>only</w:t>
-      </w:r>
-      <w:proofErr w:type="spellEnd"/>
-      <w:r>
+        <w:t>”</w:t>
+      </w:r>
+    </w:p>
+    <w:p>
+      <w:pPr>
+        <w:spacing w:after="0" w:line="240" w:lineRule="auto"/>
         <w:rPr>
           <w:rFonts w:ascii="Courier New" w:eastAsia="Times New Roman" w:hAnsi="Courier New" w:cs="Courier New"/>
           <w:sz w:val="21"/>
           <w:szCs w:val="21"/>
           <w:lang w:eastAsia="es-ES"/>
         </w:rPr>
-        <w:t> </w:t>
-      </w:r>
-      <w:proofErr w:type="spellStart"/>
-      <w:r>
+      </w:pPr>
+    </w:p>
+    <w:p>
+      <w:pPr>
+        <w:spacing w:after="0" w:line="240" w:lineRule="auto"/>
+        <w:ind w:firstLine="576"/>
+        <w:rPr>
+          <w:rFonts w:eastAsia="Times New Roman" w:cs="Courier New"/>
+          <w:szCs w:val="24"/>
+          <w:lang w:eastAsia="es-ES"/>
+        </w:rPr>
+      </w:pPr>
+      <w:r>
+        <w:rPr>
+          <w:rFonts w:eastAsia="Times New Roman" w:cs="Courier New"/>
+          <w:szCs w:val="24"/>
+          <w:lang w:eastAsia="es-ES"/>
+        </w:rPr>
+        <w:t xml:space="preserve">En </w:t>
+      </w:r>
+      <w:r>
+        <w:rPr>
+          <w:rFonts w:eastAsia="Times New Roman" w:cs="Courier New"/>
+          <w:szCs w:val="24"/>
+          <w:lang w:eastAsia="es-ES"/>
+        </w:rPr>
+        <w:t>este caso, tenemos 3 posibles clases sobre las que clasificar, por lo que este método no ha sido válido para la realización de las pruebas.</w:t>
+      </w:r>
+    </w:p>
+    <w:p>
+      <w:pPr>
+        <w:spacing w:after="0" w:line="240" w:lineRule="auto"/>
+        <w:ind w:firstLine="576"/>
+        <w:rPr>
+          <w:rFonts w:eastAsia="Times New Roman" w:cs="Courier New"/>
+          <w:szCs w:val="24"/>
+          <w:lang w:eastAsia="es-ES"/>
+        </w:rPr>
+      </w:pPr>
+    </w:p>
+    <w:p>
+      <w:pPr>
+        <w:spacing w:after="0" w:line="240" w:lineRule="auto"/>
+        <w:ind w:firstLine="576"/>
+        <w:rPr>
+          <w:rFonts w:eastAsia="Times New Roman" w:cs="Courier New"/>
+          <w:szCs w:val="24"/>
+          <w:lang w:eastAsia="es-ES"/>
+        </w:rPr>
+      </w:pPr>
+      <w:r>
+        <w:rPr>
+          <w:rFonts w:eastAsia="Times New Roman" w:cs="Courier New"/>
+          <w:szCs w:val="24"/>
+          <w:lang w:eastAsia="es-ES"/>
+        </w:rPr>
+        <w:lastRenderedPageBreak/>
+        <w:t xml:space="preserve">Los dos siguientes modelos, </w:t>
+      </w:r>
+      <w:proofErr w:type="spellStart"/>
+      <w:r>
+        <w:rPr>
+          <w:rFonts w:eastAsia="Times New Roman" w:cs="Courier New"/>
+          <w:szCs w:val="24"/>
+          <w:lang w:eastAsia="es-ES"/>
+        </w:rPr>
+        <w:t>Multilayer</w:t>
+      </w:r>
+      <w:proofErr w:type="spellEnd"/>
+      <w:r>
+        <w:rPr>
+          <w:rFonts w:eastAsia="Times New Roman" w:cs="Courier New"/>
+          <w:szCs w:val="24"/>
+          <w:lang w:eastAsia="es-ES"/>
+        </w:rPr>
+        <w:t xml:space="preserve"> </w:t>
+      </w:r>
+      <w:proofErr w:type="spellStart"/>
+      <w:r>
+        <w:rPr>
+          <w:rFonts w:eastAsia="Times New Roman" w:cs="Courier New"/>
+          <w:szCs w:val="24"/>
+          <w:lang w:eastAsia="es-ES"/>
+        </w:rPr>
+        <w:t>Perceptron</w:t>
+      </w:r>
+      <w:proofErr w:type="spellEnd"/>
+      <w:r>
+        <w:rPr>
+          <w:rFonts w:eastAsia="Times New Roman" w:cs="Courier New"/>
+          <w:szCs w:val="24"/>
+          <w:lang w:eastAsia="es-ES"/>
+        </w:rPr>
+        <w:t xml:space="preserve"> [24] y </w:t>
+      </w:r>
+      <w:proofErr w:type="spellStart"/>
+      <w:r>
+        <w:rPr>
+          <w:rFonts w:eastAsia="Times New Roman" w:cs="Courier New"/>
+          <w:szCs w:val="24"/>
+          <w:lang w:eastAsia="es-ES"/>
+        </w:rPr>
+        <w:t>Random</w:t>
+      </w:r>
+      <w:proofErr w:type="spellEnd"/>
+      <w:r>
+        <w:rPr>
+          <w:rFonts w:eastAsia="Times New Roman" w:cs="Courier New"/>
+          <w:szCs w:val="24"/>
+          <w:lang w:eastAsia="es-ES"/>
+        </w:rPr>
+        <w:t xml:space="preserve"> Forest [</w:t>
+      </w:r>
+      <w:r>
+        <w:rPr>
+          <w:rFonts w:eastAsia="Times New Roman" w:cs="Courier New"/>
+          <w:szCs w:val="24"/>
+          <w:lang w:eastAsia="es-ES"/>
+        </w:rPr>
+        <w:t>13</w:t>
+      </w:r>
+      <w:r>
+        <w:rPr>
+          <w:rFonts w:eastAsia="Times New Roman" w:cs="Courier New"/>
+          <w:szCs w:val="24"/>
+          <w:lang w:eastAsia="es-ES"/>
+        </w:rPr>
+        <w:t>] si han sido válidos para la realización de pruebas.</w:t>
+      </w:r>
+    </w:p>
+    <w:p>
+      <w:pPr>
+        <w:ind w:firstLine="576"/>
+        <w:jc w:val="both"/>
+      </w:pPr>
+    </w:p>
+    <w:p>
+      <w:pPr>
+        <w:pStyle w:val="Ttulo3"/>
+      </w:pPr>
+      <w:bookmarkStart w:id="54" w:name="_Toc491989043"/>
+      <w:proofErr w:type="spellStart"/>
+      <w:r>
+        <w:t>Gradi</w:t>
+      </w:r>
+      <w:r>
+        <w:t>ent</w:t>
+      </w:r>
+      <w:proofErr w:type="spellEnd"/>
+      <w:r>
+        <w:t xml:space="preserve"> </w:t>
+      </w:r>
+      <w:proofErr w:type="spellStart"/>
+      <w:r>
+        <w:t>Boosted</w:t>
+      </w:r>
+      <w:proofErr w:type="spellEnd"/>
+      <w:r>
+        <w:t xml:space="preserve"> </w:t>
+      </w:r>
+      <w:proofErr w:type="spellStart"/>
+      <w:r>
+        <w:t>Trees</w:t>
+      </w:r>
+      <w:bookmarkEnd w:id="54"/>
+      <w:proofErr w:type="spellEnd"/>
+    </w:p>
+    <w:p>
+      <w:pPr>
+        <w:ind w:firstLine="576"/>
+      </w:pPr>
+      <w:r>
+        <w:t>Como se ha mencionado con anterioridad, no ha sido válido para la realización de pruebas</w:t>
+      </w:r>
+      <w:r>
+        <w:t>:</w:t>
+      </w:r>
+    </w:p>
+    <w:p>
+      <w:pPr>
+        <w:spacing w:after="0" w:line="240" w:lineRule="auto"/>
+        <w:ind w:left="576"/>
         <w:rPr>
           <w:rFonts w:ascii="Courier New" w:eastAsia="Times New Roman" w:hAnsi="Courier New" w:cs="Courier New"/>
           <w:sz w:val="21"/>
           <w:szCs w:val="21"/>
           <w:lang w:eastAsia="es-ES"/>
         </w:rPr>
-        <w:t>supports</w:t>
-      </w:r>
-      <w:proofErr w:type="spellEnd"/>
+      </w:pPr>
       <w:r>
         <w:rPr>
           <w:rFonts w:ascii="Courier New" w:eastAsia="Times New Roman" w:hAnsi="Courier New" w:cs="Courier New"/>
@@ -12532,9 +12704,8 @@
           <w:szCs w:val="21"/>
           <w:lang w:eastAsia="es-ES"/>
         </w:rPr>
-        <w:t> </w:t>
-      </w:r>
-      <w:proofErr w:type="spellStart"/>
+        <w:t>“</w:t>
+      </w:r>
       <w:r>
         <w:rPr>
           <w:rFonts w:ascii="Courier New" w:eastAsia="Times New Roman" w:hAnsi="Courier New" w:cs="Courier New"/>
@@ -12542,9 +12713,8 @@
           <w:szCs w:val="21"/>
           <w:lang w:eastAsia="es-ES"/>
         </w:rPr>
-        <w:t>binary</w:t>
-      </w:r>
-      <w:proofErr w:type="spellEnd"/>
+        <w:t>Labels must be in {0,1}; note that GBTClassifier currently only supports binary classification.</w:t>
+      </w:r>
       <w:r>
         <w:rPr>
           <w:rFonts w:ascii="Courier New" w:eastAsia="Times New Roman" w:hAnsi="Courier New" w:cs="Courier New"/>
@@ -12552,283 +12722,28 @@
           <w:szCs w:val="21"/>
           <w:lang w:eastAsia="es-ES"/>
         </w:rPr>
-        <w:t> </w:t>
-      </w:r>
-      <w:proofErr w:type="spellStart"/>
-      <w:r>
-        <w:rPr>
-          <w:rFonts w:ascii="Courier New" w:eastAsia="Times New Roman" w:hAnsi="Courier New" w:cs="Courier New"/>
-          <w:sz w:val="21"/>
-          <w:szCs w:val="21"/>
-          <w:lang w:eastAsia="es-ES"/>
-        </w:rPr>
-        <w:t>classification</w:t>
-      </w:r>
-      <w:proofErr w:type="spellEnd"/>
-      <w:r>
-        <w:rPr>
-          <w:rFonts w:ascii="Courier New" w:eastAsia="Times New Roman" w:hAnsi="Courier New" w:cs="Courier New"/>
-          <w:sz w:val="21"/>
-          <w:szCs w:val="21"/>
-          <w:lang w:eastAsia="es-ES"/>
-        </w:rPr>
-        <w:t>.</w:t>
-      </w:r>
-      <w:r>
-        <w:rPr>
-          <w:rFonts w:ascii="Courier New" w:eastAsia="Times New Roman" w:hAnsi="Courier New" w:cs="Courier New"/>
-          <w:sz w:val="21"/>
-          <w:szCs w:val="21"/>
-          <w:lang w:eastAsia="es-ES"/>
-        </w:rPr>
         <w:t>”</w:t>
       </w:r>
     </w:p>
-    <w:p>
-      <w:pPr>
-        <w:spacing w:after="0" w:line="240" w:lineRule="auto"/>
-        <w:rPr>
-          <w:rFonts w:ascii="Courier New" w:eastAsia="Times New Roman" w:hAnsi="Courier New" w:cs="Courier New"/>
-          <w:sz w:val="21"/>
-          <w:szCs w:val="21"/>
-          <w:lang w:eastAsia="es-ES"/>
-        </w:rPr>
-      </w:pPr>
-    </w:p>
-    <w:p>
-      <w:pPr>
-        <w:spacing w:after="0" w:line="240" w:lineRule="auto"/>
-        <w:ind w:firstLine="576"/>
-        <w:rPr>
-          <w:rFonts w:eastAsia="Times New Roman" w:cs="Courier New"/>
-          <w:szCs w:val="24"/>
-          <w:lang w:eastAsia="es-ES"/>
-        </w:rPr>
-      </w:pPr>
-      <w:r>
-        <w:rPr>
-          <w:rFonts w:eastAsia="Times New Roman" w:cs="Courier New"/>
-          <w:szCs w:val="24"/>
-          <w:lang w:eastAsia="es-ES"/>
-        </w:rPr>
-        <w:t xml:space="preserve">En </w:t>
-      </w:r>
-      <w:r>
-        <w:rPr>
-          <w:rFonts w:eastAsia="Times New Roman" w:cs="Courier New"/>
-          <w:szCs w:val="24"/>
-          <w:lang w:eastAsia="es-ES"/>
-        </w:rPr>
-        <w:t>este caso, tenemos 3 posibles clases sobre las que clasificar, por lo que este método no ha sido válido para la realización de las pruebas.</w:t>
-      </w:r>
-    </w:p>
-    <w:p>
-      <w:pPr>
-        <w:spacing w:after="0" w:line="240" w:lineRule="auto"/>
-        <w:ind w:firstLine="576"/>
-        <w:rPr>
-          <w:rFonts w:eastAsia="Times New Roman" w:cs="Courier New"/>
-          <w:szCs w:val="24"/>
-          <w:lang w:eastAsia="es-ES"/>
-        </w:rPr>
-      </w:pPr>
-    </w:p>
-    <w:p>
-      <w:pPr>
-        <w:spacing w:after="0" w:line="240" w:lineRule="auto"/>
-        <w:ind w:firstLine="576"/>
-        <w:rPr>
-          <w:rFonts w:eastAsia="Times New Roman" w:cs="Courier New"/>
-          <w:szCs w:val="24"/>
-          <w:lang w:eastAsia="es-ES"/>
-        </w:rPr>
-      </w:pPr>
-      <w:r>
-        <w:rPr>
-          <w:rFonts w:eastAsia="Times New Roman" w:cs="Courier New"/>
-          <w:szCs w:val="24"/>
-          <w:lang w:eastAsia="es-ES"/>
-        </w:rPr>
-        <w:lastRenderedPageBreak/>
-        <w:t xml:space="preserve">Los dos siguientes modelos, </w:t>
-      </w:r>
-      <w:proofErr w:type="spellStart"/>
-      <w:r>
-        <w:rPr>
-          <w:rFonts w:eastAsia="Times New Roman" w:cs="Courier New"/>
-          <w:szCs w:val="24"/>
-          <w:lang w:eastAsia="es-ES"/>
-        </w:rPr>
+    <w:p/>
+    <w:p>
+      <w:pPr>
+        <w:pStyle w:val="Ttulo3"/>
+      </w:pPr>
+      <w:bookmarkStart w:id="55" w:name="_Toc491989044"/>
+      <w:proofErr w:type="spellStart"/>
+      <w:r>
         <w:t>Multilayer</w:t>
       </w:r>
       <w:proofErr w:type="spellEnd"/>
       <w:r>
-        <w:rPr>
-          <w:rFonts w:eastAsia="Times New Roman" w:cs="Courier New"/>
-          <w:szCs w:val="24"/>
-          <w:lang w:eastAsia="es-ES"/>
-        </w:rPr>
         <w:t xml:space="preserve"> </w:t>
       </w:r>
       <w:proofErr w:type="spellStart"/>
       <w:r>
-        <w:rPr>
-          <w:rFonts w:eastAsia="Times New Roman" w:cs="Courier New"/>
-          <w:szCs w:val="24"/>
-          <w:lang w:eastAsia="es-ES"/>
-        </w:rPr>
-        <w:t>Perceptron</w:t>
-      </w:r>
-      <w:proofErr w:type="spellEnd"/>
-      <w:r>
-        <w:rPr>
-          <w:rFonts w:eastAsia="Times New Roman" w:cs="Courier New"/>
-          <w:szCs w:val="24"/>
-          <w:lang w:eastAsia="es-ES"/>
-        </w:rPr>
-        <w:t xml:space="preserve"> [24] y </w:t>
-      </w:r>
-      <w:proofErr w:type="spellStart"/>
-      <w:r>
-        <w:rPr>
-          <w:rFonts w:eastAsia="Times New Roman" w:cs="Courier New"/>
-          <w:szCs w:val="24"/>
-          <w:lang w:eastAsia="es-ES"/>
-        </w:rPr>
-        <w:t>Random</w:t>
-      </w:r>
-      <w:proofErr w:type="spellEnd"/>
-      <w:r>
-        <w:rPr>
-          <w:rFonts w:eastAsia="Times New Roman" w:cs="Courier New"/>
-          <w:szCs w:val="24"/>
-          <w:lang w:eastAsia="es-ES"/>
-        </w:rPr>
-        <w:t xml:space="preserve"> Forest [</w:t>
-      </w:r>
-      <w:r>
-        <w:rPr>
-          <w:rFonts w:eastAsia="Times New Roman" w:cs="Courier New"/>
-          <w:szCs w:val="24"/>
-          <w:lang w:eastAsia="es-ES"/>
-        </w:rPr>
-        <w:t>13</w:t>
-      </w:r>
-      <w:r>
-        <w:rPr>
-          <w:rFonts w:eastAsia="Times New Roman" w:cs="Courier New"/>
-          <w:szCs w:val="24"/>
-          <w:lang w:eastAsia="es-ES"/>
-        </w:rPr>
-        <w:t>] si han sido válidos para la realización de pruebas.</w:t>
-      </w:r>
-    </w:p>
-    <w:p>
-      <w:pPr>
-        <w:ind w:firstLine="576"/>
-        <w:jc w:val="both"/>
-      </w:pPr>
-    </w:p>
-    <w:p>
-      <w:pPr>
-        <w:pStyle w:val="Ttulo3"/>
-      </w:pPr>
-      <w:bookmarkStart w:id="55" w:name="_Toc491989043"/>
-      <w:proofErr w:type="spellStart"/>
-      <w:r>
-        <w:t>Gradi</w:t>
-      </w:r>
-      <w:r>
-        <w:t>ent</w:t>
-      </w:r>
-      <w:proofErr w:type="spellEnd"/>
-      <w:r>
-        <w:t xml:space="preserve"> </w:t>
-      </w:r>
-      <w:proofErr w:type="spellStart"/>
-      <w:r>
-        <w:t>Boosted</w:t>
-      </w:r>
-      <w:proofErr w:type="spellEnd"/>
-      <w:r>
-        <w:t xml:space="preserve"> </w:t>
-      </w:r>
-      <w:proofErr w:type="spellStart"/>
-      <w:r>
-        <w:t>Trees</w:t>
+        <w:t>perceptron</w:t>
       </w:r>
       <w:bookmarkEnd w:id="55"/>
-      <w:proofErr w:type="spellEnd"/>
-    </w:p>
-    <w:p>
-      <w:pPr>
-        <w:ind w:firstLine="576"/>
-      </w:pPr>
-      <w:r>
-        <w:t>Como se ha mencionado con anterioridad, no ha sido válido para la realización de pruebas</w:t>
-      </w:r>
-      <w:r>
-        <w:t>:</w:t>
-      </w:r>
-    </w:p>
-    <w:p>
-      <w:pPr>
-        <w:spacing w:after="0" w:line="240" w:lineRule="auto"/>
-        <w:ind w:left="576"/>
-        <w:rPr>
-          <w:rFonts w:ascii="Courier New" w:eastAsia="Times New Roman" w:hAnsi="Courier New" w:cs="Courier New"/>
-          <w:sz w:val="21"/>
-          <w:szCs w:val="21"/>
-          <w:lang w:eastAsia="es-ES"/>
-        </w:rPr>
-      </w:pPr>
-      <w:r>
-        <w:rPr>
-          <w:rFonts w:ascii="Courier New" w:eastAsia="Times New Roman" w:hAnsi="Courier New" w:cs="Courier New"/>
-          <w:sz w:val="21"/>
-          <w:szCs w:val="21"/>
-          <w:lang w:eastAsia="es-ES"/>
-        </w:rPr>
-        <w:t>“</w:t>
-      </w:r>
-      <w:r>
-        <w:rPr>
-          <w:rFonts w:ascii="Courier New" w:eastAsia="Times New Roman" w:hAnsi="Courier New" w:cs="Courier New"/>
-          <w:sz w:val="21"/>
-          <w:szCs w:val="21"/>
-          <w:lang w:eastAsia="es-ES"/>
-        </w:rPr>
-        <w:t>Labels must be in {0,1}; note that GBTClassifier currently only supports binary classification.</w:t>
-      </w:r>
-      <w:r>
-        <w:rPr>
-          <w:rFonts w:ascii="Courier New" w:eastAsia="Times New Roman" w:hAnsi="Courier New" w:cs="Courier New"/>
-          <w:sz w:val="21"/>
-          <w:szCs w:val="21"/>
-          <w:lang w:eastAsia="es-ES"/>
-        </w:rPr>
-        <w:t>”</w:t>
-      </w:r>
-    </w:p>
-    <w:p/>
-    <w:p>
-      <w:pPr>
-        <w:pStyle w:val="Ttulo3"/>
-      </w:pPr>
-      <w:bookmarkStart w:id="56" w:name="_Toc491989044"/>
-      <w:proofErr w:type="spellStart"/>
-      <w:r>
-        <w:t>Multilayer</w:t>
-      </w:r>
-      <w:proofErr w:type="spellEnd"/>
-      <w:r>
-        <w:t xml:space="preserve"> </w:t>
-      </w:r>
-      <w:proofErr w:type="spellStart"/>
-      <w:r>
-        <w:t>perceptron</w:t>
-      </w:r>
-      <w:bookmarkEnd w:id="56"/>
       <w:proofErr w:type="spellEnd"/>
     </w:p>
     <w:p>
@@ -12993,7 +12908,7 @@
       <w:pPr>
         <w:pStyle w:val="Ttulo3"/>
       </w:pPr>
-      <w:bookmarkStart w:id="57" w:name="_Toc491989045"/>
+      <w:bookmarkStart w:id="56" w:name="_Toc491989045"/>
       <w:proofErr w:type="spellStart"/>
       <w:r>
         <w:t>Random</w:t>
@@ -13002,7 +12917,7 @@
       <w:r>
         <w:t xml:space="preserve"> Forest</w:t>
       </w:r>
-      <w:bookmarkEnd w:id="57"/>
+      <w:bookmarkEnd w:id="56"/>
     </w:p>
     <w:p>
       <w:pPr>
@@ -13557,13 +13472,13 @@
       <w:r>
         <w:t xml:space="preserve"> del repositorio.</w:t>
       </w:r>
-      <w:bookmarkStart w:id="58" w:name="s2"/>
-      <w:bookmarkStart w:id="59" w:name="_Toc419464905"/>
-      <w:bookmarkStart w:id="60" w:name="_Toc419468106"/>
-      <w:bookmarkStart w:id="61" w:name="_Toc419468143"/>
-      <w:bookmarkStart w:id="62" w:name="_Toc419468241"/>
-      <w:bookmarkStart w:id="63" w:name="_Toc419474857"/>
-      <w:bookmarkEnd w:id="2"/>
+      <w:bookmarkStart w:id="57" w:name="_Toc419464905"/>
+      <w:bookmarkStart w:id="58" w:name="_Toc419468106"/>
+      <w:bookmarkStart w:id="59" w:name="_Toc419468143"/>
+      <w:bookmarkStart w:id="60" w:name="_Toc419468241"/>
+      <w:bookmarkStart w:id="61" w:name="_Toc419474857"/>
+      <w:bookmarkStart w:id="62" w:name="s2"/>
+      <w:bookmarkEnd w:id="1"/>
     </w:p>
     <w:p/>
     <w:p/>
@@ -13732,7 +13647,7 @@
       <w:pPr>
         <w:pStyle w:val="Ttulo1"/>
       </w:pPr>
-      <w:bookmarkStart w:id="64" w:name="_Toc491989046"/>
+      <w:bookmarkStart w:id="63" w:name="_Toc491989046"/>
       <w:r>
         <w:t>Conclusiones</w:t>
       </w:r>
@@ -13742,7 +13657,7 @@
       <w:r>
         <w:t>líneas futuras</w:t>
       </w:r>
-      <w:bookmarkEnd w:id="64"/>
+      <w:bookmarkEnd w:id="63"/>
     </w:p>
     <w:p>
       <w:pPr>
@@ -13782,32 +13697,32 @@
           <w:color w:val="FF0000"/>
         </w:rPr>
       </w:pPr>
-      <w:bookmarkStart w:id="65" w:name="_Toc419464904"/>
-      <w:bookmarkStart w:id="66" w:name="_Toc419469039"/>
-      <w:bookmarkStart w:id="67" w:name="_Toc419469309"/>
-      <w:bookmarkStart w:id="68" w:name="_Toc419472058"/>
-      <w:bookmarkStart w:id="69" w:name="_Toc419473330"/>
-      <w:bookmarkStart w:id="70" w:name="_Toc419474449"/>
+      <w:bookmarkStart w:id="64" w:name="_Toc419464904"/>
+      <w:bookmarkStart w:id="65" w:name="_Toc419469039"/>
+      <w:bookmarkStart w:id="66" w:name="_Toc419469309"/>
+      <w:bookmarkStart w:id="67" w:name="_Toc419472058"/>
+      <w:bookmarkStart w:id="68" w:name="_Toc419473330"/>
+      <w:bookmarkStart w:id="69" w:name="_Toc419474449"/>
     </w:p>
     <w:p>
       <w:pPr>
         <w:pStyle w:val="Ttulo2"/>
       </w:pPr>
-      <w:bookmarkStart w:id="71" w:name="_Toc491989047"/>
+      <w:bookmarkStart w:id="70" w:name="_Toc491989047"/>
       <w:r>
         <w:t>Resultados</w:t>
       </w:r>
+      <w:bookmarkEnd w:id="70"/>
+    </w:p>
+    <w:p>
+      <w:pPr>
+        <w:pStyle w:val="Ttulo3"/>
+      </w:pPr>
+      <w:bookmarkStart w:id="71" w:name="_Toc491989048"/>
+      <w:r>
+        <w:t>Benchmarking de modelos</w:t>
+      </w:r>
       <w:bookmarkEnd w:id="71"/>
-    </w:p>
-    <w:p>
-      <w:pPr>
-        <w:pStyle w:val="Ttulo3"/>
-      </w:pPr>
-      <w:bookmarkStart w:id="72" w:name="_Toc491989048"/>
-      <w:r>
-        <w:t>Benchmarking de modelos</w:t>
-      </w:r>
-      <w:bookmarkEnd w:id="72"/>
     </w:p>
     <w:p>
       <w:pPr>
@@ -14405,7 +14320,7 @@
       <w:pPr>
         <w:pStyle w:val="Ttulo3"/>
       </w:pPr>
-      <w:bookmarkStart w:id="73" w:name="_Toc491989049"/>
+      <w:bookmarkStart w:id="72" w:name="_Toc491989049"/>
       <w:r>
         <w:lastRenderedPageBreak/>
         <w:t>Gráficas de la ejecució</w:t>
@@ -14413,7 +14328,7 @@
       <w:r>
         <w:t>n</w:t>
       </w:r>
-      <w:bookmarkEnd w:id="73"/>
+      <w:bookmarkEnd w:id="72"/>
     </w:p>
     <w:p>
       <w:pPr>
@@ -14538,9 +14453,9 @@
         </w:rPr>
         <w:drawing>
           <wp:inline distT="0" distB="0" distL="0" distR="0">
-            <wp:extent cx="4049356" cy="2016760"/>
+            <wp:extent cx="4435523" cy="2763520"/>
             <wp:effectExtent l="0" t="0" r="0" b="0"/>
-            <wp:docPr id="32" name="Imagen 32" descr="C:\Users\nacar\AppData\Local\Microsoft\Windows\INetCache\Content.Word\generated_packets.png"/>
+            <wp:docPr id="24" name="Imagen 24" descr="C:\Users\nacar\AppData\Local\Microsoft\Windows\INetCache\Content.Word\generated_packets.png"/>
             <wp:cNvGraphicFramePr>
               <a:graphicFrameLocks xmlns:a="http://schemas.openxmlformats.org/drawingml/2006/main" noChangeAspect="1"/>
             </wp:cNvGraphicFramePr>
@@ -14548,7 +14463,7 @@
               <a:graphicData uri="http://schemas.openxmlformats.org/drawingml/2006/picture">
                 <pic:pic xmlns:pic="http://schemas.openxmlformats.org/drawingml/2006/picture">
                   <pic:nvPicPr>
-                    <pic:cNvPr id="0" name="Picture 4" descr="C:\Users\nacar\AppData\Local\Microsoft\Windows\INetCache\Content.Word\generated_packets.png"/>
+                    <pic:cNvPr id="0" name="Picture 1" descr="C:\Users\nacar\AppData\Local\Microsoft\Windows\INetCache\Content.Word\generated_packets.png"/>
                     <pic:cNvPicPr>
                       <a:picLocks noChangeAspect="1" noChangeArrowheads="1"/>
                     </pic:cNvPicPr>
@@ -14561,13 +14476,13 @@
                         </a:ext>
                       </a:extLst>
                     </a:blip>
-                    <a:srcRect r="11227"/>
+                    <a:srcRect r="17726"/>
                     <a:stretch/>
                   </pic:blipFill>
                   <pic:spPr bwMode="auto">
                     <a:xfrm>
                       <a:off x="0" y="0"/>
-                      <a:ext cx="4059814" cy="2021968"/>
+                      <a:ext cx="4435523" cy="2763520"/>
                     </a:xfrm>
                     <a:prstGeom prst="rect">
                       <a:avLst/>
@@ -14617,11 +14532,12 @@
         <w:rPr>
           <w:noProof/>
         </w:rPr>
+        <w:lastRenderedPageBreak/>
         <w:drawing>
           <wp:inline distT="0" distB="0" distL="0" distR="0">
-            <wp:extent cx="3752850" cy="1966267"/>
+            <wp:extent cx="4899547" cy="2482361"/>
             <wp:effectExtent l="0" t="0" r="0" b="0"/>
-            <wp:docPr id="33" name="Imagen 33" descr="C:\Users\nacar\AppData\Local\Microsoft\Windows\INetCache\Content.Word\kbytes_sent.png"/>
+            <wp:docPr id="25" name="Imagen 25" descr="C:\Users\nacar\AppData\Local\Microsoft\Windows\INetCache\Content.Word\kbytes_sent.png"/>
             <wp:cNvGraphicFramePr>
               <a:graphicFrameLocks xmlns:a="http://schemas.openxmlformats.org/drawingml/2006/main" noChangeAspect="1"/>
             </wp:cNvGraphicFramePr>
@@ -14629,7 +14545,7 @@
               <a:graphicData uri="http://schemas.openxmlformats.org/drawingml/2006/picture">
                 <pic:pic xmlns:pic="http://schemas.openxmlformats.org/drawingml/2006/picture">
                   <pic:nvPicPr>
-                    <pic:cNvPr id="0" name="Picture 5" descr="C:\Users\nacar\AppData\Local\Microsoft\Windows\INetCache\Content.Word\kbytes_sent.png"/>
+                    <pic:cNvPr id="0" name="Picture 2" descr="C:\Users\nacar\AppData\Local\Microsoft\Windows\INetCache\Content.Word\kbytes_sent.png"/>
                     <pic:cNvPicPr>
                       <a:picLocks noChangeAspect="1" noChangeArrowheads="1"/>
                     </pic:cNvPicPr>
@@ -14642,13 +14558,13 @@
                         </a:ext>
                       </a:extLst>
                     </a:blip>
-                    <a:srcRect r="9641"/>
+                    <a:srcRect r="14740"/>
                     <a:stretch/>
                   </pic:blipFill>
                   <pic:spPr bwMode="auto">
                     <a:xfrm>
                       <a:off x="0" y="0"/>
-                      <a:ext cx="3771935" cy="1976267"/>
+                      <a:ext cx="4908504" cy="2486899"/>
                     </a:xfrm>
                     <a:prstGeom prst="rect">
                       <a:avLst/>
@@ -14701,7 +14617,6 @@
         <w:jc w:val="both"/>
       </w:pPr>
       <w:r>
-        <w:lastRenderedPageBreak/>
         <w:t xml:space="preserve">Se envían una </w:t>
       </w:r>
       <w:r>
@@ -14739,10 +14654,10 @@
           <w:noProof/>
         </w:rPr>
         <w:drawing>
-          <wp:inline distT="0" distB="0" distL="0" distR="0" wp14:anchorId="54CDAC85" wp14:editId="71604DE5">
-            <wp:extent cx="4075663" cy="1879600"/>
+          <wp:inline distT="0" distB="0" distL="0" distR="0">
+            <wp:extent cx="3009265" cy="3568700"/>
             <wp:effectExtent l="0" t="0" r="0" b="0"/>
-            <wp:docPr id="34" name="Imagen 34" descr="C:\Users\nacar\AppData\Local\Microsoft\Windows\INetCache\Content.Word\protocols.png"/>
+            <wp:docPr id="26" name="Imagen 26" descr="C:\Users\nacar\AppData\Local\Microsoft\Windows\INetCache\Content.Word\protocols.png"/>
             <wp:cNvGraphicFramePr>
               <a:graphicFrameLocks xmlns:a="http://schemas.openxmlformats.org/drawingml/2006/main" noChangeAspect="1"/>
             </wp:cNvGraphicFramePr>
@@ -14750,7 +14665,7 @@
               <a:graphicData uri="http://schemas.openxmlformats.org/drawingml/2006/picture">
                 <pic:pic xmlns:pic="http://schemas.openxmlformats.org/drawingml/2006/picture">
                   <pic:nvPicPr>
-                    <pic:cNvPr id="0" name="Picture 6" descr="C:\Users\nacar\AppData\Local\Microsoft\Windows\INetCache\Content.Word\protocols.png"/>
+                    <pic:cNvPr id="0" name="Picture 3" descr="C:\Users\nacar\AppData\Local\Microsoft\Windows\INetCache\Content.Word\protocols.png"/>
                     <pic:cNvPicPr>
                       <a:picLocks noChangeAspect="1" noChangeArrowheads="1"/>
                     </pic:cNvPicPr>
@@ -14771,7 +14686,7 @@
                   <pic:spPr bwMode="auto">
                     <a:xfrm>
                       <a:off x="0" y="0"/>
-                      <a:ext cx="4084377" cy="1883619"/>
+                      <a:ext cx="3009265" cy="3568700"/>
                     </a:xfrm>
                     <a:prstGeom prst="rect">
                       <a:avLst/>
@@ -14828,6 +14743,12 @@
     <w:p>
       <w:pPr>
         <w:ind w:firstLine="708"/>
+        <w:jc w:val="both"/>
+      </w:pPr>
+    </w:p>
+    <w:p>
+      <w:pPr>
+        <w:ind w:firstLine="708"/>
       </w:pPr>
       <w:r>
         <w:t>VOIP</w:t>
@@ -14844,9 +14765,9 @@
         </w:rPr>
         <w:drawing>
           <wp:inline distT="0" distB="0" distL="0" distR="0">
-            <wp:extent cx="4191000" cy="2109341"/>
+            <wp:extent cx="4592472" cy="2852794"/>
             <wp:effectExtent l="0" t="0" r="0" b="0"/>
-            <wp:docPr id="35" name="Imagen 35" descr="C:\Users\nacar\AppData\Local\Microsoft\Windows\INetCache\Content.Word\geerated_packets.png"/>
+            <wp:docPr id="27" name="Imagen 27" descr="C:\Users\nacar\AppData\Local\Microsoft\Windows\INetCache\Content.Word\geerated_packets.png"/>
             <wp:cNvGraphicFramePr>
               <a:graphicFrameLocks xmlns:a="http://schemas.openxmlformats.org/drawingml/2006/main" noChangeAspect="1"/>
             </wp:cNvGraphicFramePr>
@@ -14854,7 +14775,7 @@
               <a:graphicData uri="http://schemas.openxmlformats.org/drawingml/2006/picture">
                 <pic:pic xmlns:pic="http://schemas.openxmlformats.org/drawingml/2006/picture">
                   <pic:nvPicPr>
-                    <pic:cNvPr id="0" name="Picture 7" descr="C:\Users\nacar\AppData\Local\Microsoft\Windows\INetCache\Content.Word\geerated_packets.png"/>
+                    <pic:cNvPr id="0" name="Picture 4" descr="C:\Users\nacar\AppData\Local\Microsoft\Windows\INetCache\Content.Word\geerated_packets.png"/>
                     <pic:cNvPicPr>
                       <a:picLocks noChangeAspect="1" noChangeArrowheads="1"/>
                     </pic:cNvPicPr>
@@ -14867,13 +14788,13 @@
                         </a:ext>
                       </a:extLst>
                     </a:blip>
-                    <a:srcRect r="10837"/>
+                    <a:srcRect r="18581"/>
                     <a:stretch/>
                   </pic:blipFill>
                   <pic:spPr bwMode="auto">
                     <a:xfrm>
                       <a:off x="0" y="0"/>
-                      <a:ext cx="4197141" cy="2112432"/>
+                      <a:ext cx="4596771" cy="2855464"/>
                     </a:xfrm>
                     <a:prstGeom prst="rect">
                       <a:avLst/>
@@ -14915,7 +14836,10 @@
         <w:jc w:val="both"/>
       </w:pPr>
       <w:r>
-        <w:t>Llega a un máximo de 105 paquetes enviados.</w:t>
+        <w:t>Llega a un máximo de 100</w:t>
+      </w:r>
+      <w:r>
+        <w:t xml:space="preserve"> paquetes enviados.</w:t>
       </w:r>
     </w:p>
     <w:p>
@@ -14931,12 +14855,11 @@
         <w:rPr>
           <w:noProof/>
         </w:rPr>
-        <w:lastRenderedPageBreak/>
         <w:drawing>
           <wp:inline distT="0" distB="0" distL="0" distR="0">
-            <wp:extent cx="4401377" cy="2241550"/>
+            <wp:extent cx="5023717" cy="2483676"/>
             <wp:effectExtent l="0" t="0" r="0" b="0"/>
-            <wp:docPr id="36" name="Imagen 36" descr="C:\Users\nacar\AppData\Local\Microsoft\Windows\INetCache\Content.Word\kbytes_sent.png"/>
+            <wp:docPr id="30" name="Imagen 30" descr="C:\Users\nacar\AppData\Local\Microsoft\Windows\INetCache\Content.Word\kbytes_sent.png"/>
             <wp:cNvGraphicFramePr>
               <a:graphicFrameLocks xmlns:a="http://schemas.openxmlformats.org/drawingml/2006/main" noChangeAspect="1"/>
             </wp:cNvGraphicFramePr>
@@ -14944,7 +14867,7 @@
               <a:graphicData uri="http://schemas.openxmlformats.org/drawingml/2006/picture">
                 <pic:pic xmlns:pic="http://schemas.openxmlformats.org/drawingml/2006/picture">
                   <pic:nvPicPr>
-                    <pic:cNvPr id="0" name="Picture 8" descr="C:\Users\nacar\AppData\Local\Microsoft\Windows\INetCache\Content.Word\kbytes_sent.png"/>
+                    <pic:cNvPr id="0" name="Picture 5" descr="C:\Users\nacar\AppData\Local\Microsoft\Windows\INetCache\Content.Word\kbytes_sent.png"/>
                     <pic:cNvPicPr>
                       <a:picLocks noChangeAspect="1" noChangeArrowheads="1"/>
                     </pic:cNvPicPr>
@@ -14957,13 +14880,13 @@
                         </a:ext>
                       </a:extLst>
                     </a:blip>
-                    <a:srcRect r="11190"/>
+                    <a:srcRect r="9478"/>
                     <a:stretch/>
                   </pic:blipFill>
                   <pic:spPr bwMode="auto">
                     <a:xfrm>
                       <a:off x="0" y="0"/>
-                      <a:ext cx="4403858" cy="2242814"/>
+                      <a:ext cx="5025032" cy="2484326"/>
                     </a:xfrm>
                     <a:prstGeom prst="rect">
                       <a:avLst/>
@@ -15032,11 +14955,12 @@
         <w:rPr>
           <w:noProof/>
         </w:rPr>
+        <w:lastRenderedPageBreak/>
         <w:drawing>
-          <wp:inline distT="0" distB="0" distL="0" distR="0" wp14:anchorId="628E0961" wp14:editId="7E0AACF2">
-            <wp:extent cx="4615543" cy="2057400"/>
+          <wp:inline distT="0" distB="0" distL="0" distR="0">
+            <wp:extent cx="3029585" cy="3562359"/>
             <wp:effectExtent l="0" t="0" r="0" b="0"/>
-            <wp:docPr id="37" name="Imagen 37" descr="C:\Users\nacar\AppData\Local\Microsoft\Windows\INetCache\Content.Word\protocols.png"/>
+            <wp:docPr id="41" name="Imagen 41" descr="C:\Users\nacar\AppData\Local\Microsoft\Windows\INetCache\Content.Word\protocols.png"/>
             <wp:cNvGraphicFramePr>
               <a:graphicFrameLocks xmlns:a="http://schemas.openxmlformats.org/drawingml/2006/main" noChangeAspect="1"/>
             </wp:cNvGraphicFramePr>
@@ -15044,12 +14968,12 @@
               <a:graphicData uri="http://schemas.openxmlformats.org/drawingml/2006/picture">
                 <pic:pic xmlns:pic="http://schemas.openxmlformats.org/drawingml/2006/picture">
                   <pic:nvPicPr>
-                    <pic:cNvPr id="0" name="Picture 9" descr="C:\Users\nacar\AppData\Local\Microsoft\Windows\INetCache\Content.Word\protocols.png"/>
+                    <pic:cNvPr id="0" name="Picture 6" descr="C:\Users\nacar\AppData\Local\Microsoft\Windows\INetCache\Content.Word\protocols.png"/>
                     <pic:cNvPicPr>
                       <a:picLocks noChangeAspect="1" noChangeArrowheads="1"/>
                     </pic:cNvPicPr>
                   </pic:nvPicPr>
-                  <pic:blipFill>
+                  <pic:blipFill rotWithShape="1">
                     <a:blip r:embed="rId59">
                       <a:extLst>
                         <a:ext uri="{28A0092B-C50C-407E-A947-70E740481C1C}">
@@ -15057,142 +14981,13 @@
                         </a:ext>
                       </a:extLst>
                     </a:blip>
-                    <a:srcRect/>
-                    <a:stretch>
-                      <a:fillRect/>
-                    </a:stretch>
-                  </pic:blipFill>
-                  <pic:spPr bwMode="auto">
-                    <a:xfrm>
-                      <a:off x="0" y="0"/>
-                      <a:ext cx="4620590" cy="2059650"/>
-                    </a:xfrm>
-                    <a:prstGeom prst="rect">
-                      <a:avLst/>
-                    </a:prstGeom>
-                    <a:noFill/>
-                    <a:ln>
-                      <a:noFill/>
-                    </a:ln>
-                  </pic:spPr>
-                </pic:pic>
-              </a:graphicData>
-            </a:graphic>
-          </wp:inline>
-        </w:drawing>
-      </w:r>
-    </w:p>
-    <w:p>
-      <w:pPr>
-        <w:jc w:val="center"/>
-      </w:pPr>
-      <w:r>
-        <w:t>Figura 18</w:t>
-      </w:r>
-      <w:r>
-        <w:t>.</w:t>
-      </w:r>
-      <w:r>
-        <w:t xml:space="preserve"> Protocolos</w:t>
-      </w:r>
-    </w:p>
-    <w:p>
-      <w:pPr>
-        <w:jc w:val="both"/>
-      </w:pPr>
-      <w:r>
-        <w:tab/>
-        <w:t xml:space="preserve">El </w:t>
-      </w:r>
-      <w:proofErr w:type="spellStart"/>
-      <w:r>
-        <w:t>procotolo</w:t>
-      </w:r>
-      <w:proofErr w:type="spellEnd"/>
-      <w:r>
-        <w:t xml:space="preserve"> TCP predomina frente a UDP e ICMP.</w:t>
-      </w:r>
-    </w:p>
-    <w:p>
-      <w:pPr>
-        <w:ind w:left="708"/>
-      </w:pPr>
-    </w:p>
-    <w:p>
-      <w:pPr>
-        <w:ind w:left="708"/>
-      </w:pPr>
-    </w:p>
-    <w:p>
-      <w:pPr>
-        <w:ind w:left="708"/>
-      </w:pPr>
-    </w:p>
-    <w:p>
-      <w:pPr>
-        <w:ind w:left="708"/>
-      </w:pPr>
-    </w:p>
-    <w:p>
-      <w:pPr>
-        <w:ind w:left="708"/>
-      </w:pPr>
-    </w:p>
-    <w:p>
-      <w:pPr>
-        <w:ind w:left="708"/>
-      </w:pPr>
-    </w:p>
-    <w:p>
-      <w:pPr>
-        <w:ind w:left="708"/>
-      </w:pPr>
-      <w:r>
-        <w:lastRenderedPageBreak/>
-        <w:t>VIDEO</w:t>
-      </w:r>
-    </w:p>
-    <w:p>
-      <w:pPr>
-        <w:ind w:left="708"/>
-        <w:jc w:val="center"/>
-      </w:pPr>
-      <w:r>
-        <w:rPr>
-          <w:noProof/>
-        </w:rPr>
-        <w:drawing>
-          <wp:inline distT="0" distB="0" distL="0" distR="0">
-            <wp:extent cx="4114800" cy="2084759"/>
-            <wp:effectExtent l="0" t="0" r="0" b="0"/>
-            <wp:docPr id="38" name="Imagen 38" descr="C:\Users\nacar\AppData\Local\Microsoft\Windows\INetCache\Content.Word\generated_packets.png"/>
-            <wp:cNvGraphicFramePr>
-              <a:graphicFrameLocks xmlns:a="http://schemas.openxmlformats.org/drawingml/2006/main" noChangeAspect="1"/>
-            </wp:cNvGraphicFramePr>
-            <a:graphic xmlns:a="http://schemas.openxmlformats.org/drawingml/2006/main">
-              <a:graphicData uri="http://schemas.openxmlformats.org/drawingml/2006/picture">
-                <pic:pic xmlns:pic="http://schemas.openxmlformats.org/drawingml/2006/picture">
-                  <pic:nvPicPr>
-                    <pic:cNvPr id="0" name="Picture 10" descr="C:\Users\nacar\AppData\Local\Microsoft\Windows\INetCache\Content.Word\generated_packets.png"/>
-                    <pic:cNvPicPr>
-                      <a:picLocks noChangeAspect="1" noChangeArrowheads="1"/>
-                    </pic:cNvPicPr>
-                  </pic:nvPicPr>
-                  <pic:blipFill rotWithShape="1">
-                    <a:blip r:embed="rId60">
-                      <a:extLst>
-                        <a:ext uri="{28A0092B-C50C-407E-A947-70E740481C1C}">
-                          <a14:useLocalDpi xmlns:a14="http://schemas.microsoft.com/office/drawing/2010/main" val="0"/>
-                        </a:ext>
-                      </a:extLst>
-                    </a:blip>
-                    <a:srcRect r="11425"/>
+                    <a:srcRect t="760"/>
                     <a:stretch/>
                   </pic:blipFill>
                   <pic:spPr bwMode="auto">
                     <a:xfrm>
                       <a:off x="0" y="0"/>
-                      <a:ext cx="4119403" cy="2087091"/>
+                      <a:ext cx="3029585" cy="3562359"/>
                     </a:xfrm>
                     <a:prstGeom prst="rect">
                       <a:avLst/>
@@ -15219,31 +15014,44 @@
         <w:jc w:val="center"/>
       </w:pPr>
       <w:r>
-        <w:t>Figura 19</w:t>
+        <w:t>Figura 18</w:t>
       </w:r>
       <w:r>
         <w:t>.</w:t>
       </w:r>
       <w:r>
-        <w:t xml:space="preserve"> Paquetes generados</w:t>
-      </w:r>
-    </w:p>
-    <w:p>
-      <w:pPr>
-        <w:ind w:firstLine="708"/>
+        <w:t xml:space="preserve"> Protocolos</w:t>
+      </w:r>
+    </w:p>
+    <w:p>
+      <w:pPr>
         <w:jc w:val="both"/>
       </w:pPr>
       <w:r>
-        <w:t>Llega a un máximo de 850 paquetes enviados.</w:t>
-      </w:r>
-    </w:p>
-    <w:p>
-      <w:pPr>
-        <w:jc w:val="center"/>
-      </w:pPr>
-    </w:p>
-    <w:p>
-      <w:pPr>
+        <w:tab/>
+        <w:t xml:space="preserve">El </w:t>
+      </w:r>
+      <w:proofErr w:type="spellStart"/>
+      <w:r>
+        <w:t>procotolo</w:t>
+      </w:r>
+      <w:proofErr w:type="spellEnd"/>
+      <w:r>
+        <w:t xml:space="preserve"> TCP predomina frente a UDP e ICMP.</w:t>
+      </w:r>
+    </w:p>
+    <w:p/>
+    <w:p>
+      <w:pPr>
+        <w:ind w:left="708"/>
+      </w:pPr>
+      <w:r>
+        <w:t>VIDEO</w:t>
+      </w:r>
+    </w:p>
+    <w:p>
+      <w:pPr>
+        <w:ind w:left="708"/>
         <w:jc w:val="center"/>
       </w:pPr>
       <w:r>
@@ -15252,9 +15060,9 @@
         </w:rPr>
         <w:drawing>
           <wp:inline distT="0" distB="0" distL="0" distR="0">
-            <wp:extent cx="4237854" cy="2152650"/>
+            <wp:extent cx="5022376" cy="2914015"/>
             <wp:effectExtent l="0" t="0" r="0" b="0"/>
-            <wp:docPr id="39" name="Imagen 39" descr="C:\Users\nacar\AppData\Local\Microsoft\Windows\INetCache\Content.Word\kbytes_sent.png"/>
+            <wp:docPr id="42" name="Imagen 42" descr="C:\Users\nacar\AppData\Local\Microsoft\Windows\INetCache\Content.Word\generated_packets.png"/>
             <wp:cNvGraphicFramePr>
               <a:graphicFrameLocks xmlns:a="http://schemas.openxmlformats.org/drawingml/2006/main" noChangeAspect="1"/>
             </wp:cNvGraphicFramePr>
@@ -15262,26 +15070,26 @@
               <a:graphicData uri="http://schemas.openxmlformats.org/drawingml/2006/picture">
                 <pic:pic xmlns:pic="http://schemas.openxmlformats.org/drawingml/2006/picture">
                   <pic:nvPicPr>
-                    <pic:cNvPr id="0" name="Picture 11" descr="C:\Users\nacar\AppData\Local\Microsoft\Windows\INetCache\Content.Word\kbytes_sent.png"/>
+                    <pic:cNvPr id="0" name="Picture 7" descr="C:\Users\nacar\AppData\Local\Microsoft\Windows\INetCache\Content.Word\generated_packets.png"/>
                     <pic:cNvPicPr>
                       <a:picLocks noChangeAspect="1" noChangeArrowheads="1"/>
                     </pic:cNvPicPr>
                   </pic:nvPicPr>
                   <pic:blipFill rotWithShape="1">
-                    <a:blip r:embed="rId61">
+                    <a:blip r:embed="rId60">
                       <a:extLst>
                         <a:ext uri="{28A0092B-C50C-407E-A947-70E740481C1C}">
                           <a14:useLocalDpi xmlns:a14="http://schemas.microsoft.com/office/drawing/2010/main" val="0"/>
                         </a:ext>
                       </a:extLst>
                     </a:blip>
-                    <a:srcRect r="11190"/>
+                    <a:srcRect r="6840"/>
                     <a:stretch/>
                   </pic:blipFill>
                   <pic:spPr bwMode="auto">
                     <a:xfrm>
                       <a:off x="0" y="0"/>
-                      <a:ext cx="4249717" cy="2158676"/>
+                      <a:ext cx="5022376" cy="2914015"/>
                     </a:xfrm>
                     <a:prstGeom prst="rect">
                       <a:avLst/>
@@ -15308,24 +15116,13 @@
         <w:jc w:val="center"/>
       </w:pPr>
       <w:r>
-        <w:t>Figura 20</w:t>
+        <w:t>Figura 19</w:t>
       </w:r>
       <w:r>
         <w:t>.</w:t>
       </w:r>
       <w:r>
-        <w:t xml:space="preserve"> </w:t>
-      </w:r>
-      <w:proofErr w:type="spellStart"/>
-      <w:r>
-        <w:t>Kbytes</w:t>
-      </w:r>
-      <w:proofErr w:type="spellEnd"/>
-      <w:r>
-        <w:t xml:space="preserve"> enviad</w:t>
-      </w:r>
-      <w:r>
-        <w:t>os</w:t>
+        <w:t xml:space="preserve"> Paquetes generados</w:t>
       </w:r>
     </w:p>
     <w:p>
@@ -15334,10 +15131,13 @@
         <w:jc w:val="both"/>
       </w:pPr>
       <w:r>
-        <w:t>Se llega a un máximo que supera los 1400 paquetes en la descarga de video. Predomina el protocolo TCP</w:t>
-      </w:r>
-      <w:r>
-        <w:t>.</w:t>
+        <w:t xml:space="preserve">Llega a un máximo de </w:t>
+      </w:r>
+      <w:r>
+        <w:t>7</w:t>
+      </w:r>
+      <w:r>
+        <w:t>50 paquetes enviados.</w:t>
       </w:r>
     </w:p>
     <w:p>
@@ -15353,12 +15153,11 @@
         <w:rPr>
           <w:noProof/>
         </w:rPr>
-        <w:lastRenderedPageBreak/>
         <w:drawing>
-          <wp:inline distT="0" distB="0" distL="0" distR="0" wp14:anchorId="78F4B8B1" wp14:editId="5F5E6638">
-            <wp:extent cx="4156535" cy="1924050"/>
+          <wp:inline distT="0" distB="0" distL="0" distR="0">
+            <wp:extent cx="4854165" cy="2401923"/>
             <wp:effectExtent l="0" t="0" r="0" b="0"/>
-            <wp:docPr id="40" name="Imagen 40" descr="C:\Users\nacar\AppData\Local\Microsoft\Windows\INetCache\Content.Word\protocols.png"/>
+            <wp:docPr id="43" name="Imagen 43" descr="C:\Users\nacar\AppData\Local\Microsoft\Windows\INetCache\Content.Word\kbytes_sent.png"/>
             <wp:cNvGraphicFramePr>
               <a:graphicFrameLocks xmlns:a="http://schemas.openxmlformats.org/drawingml/2006/main" noChangeAspect="1"/>
             </wp:cNvGraphicFramePr>
@@ -15366,7 +15165,116 @@
               <a:graphicData uri="http://schemas.openxmlformats.org/drawingml/2006/picture">
                 <pic:pic xmlns:pic="http://schemas.openxmlformats.org/drawingml/2006/picture">
                   <pic:nvPicPr>
-                    <pic:cNvPr id="0" name="Picture 12" descr="C:\Users\nacar\AppData\Local\Microsoft\Windows\INetCache\Content.Word\protocols.png"/>
+                    <pic:cNvPr id="0" name="Picture 8" descr="C:\Users\nacar\AppData\Local\Microsoft\Windows\INetCache\Content.Word\kbytes_sent.png"/>
+                    <pic:cNvPicPr>
+                      <a:picLocks noChangeAspect="1" noChangeArrowheads="1"/>
+                    </pic:cNvPicPr>
+                  </pic:nvPicPr>
+                  <pic:blipFill rotWithShape="1">
+                    <a:blip r:embed="rId61">
+                      <a:extLst>
+                        <a:ext uri="{28A0092B-C50C-407E-A947-70E740481C1C}">
+                          <a14:useLocalDpi xmlns:a14="http://schemas.microsoft.com/office/drawing/2010/main" val="0"/>
+                        </a:ext>
+                      </a:extLst>
+                    </a:blip>
+                    <a:srcRect r="15067"/>
+                    <a:stretch/>
+                  </pic:blipFill>
+                  <pic:spPr bwMode="auto">
+                    <a:xfrm>
+                      <a:off x="0" y="0"/>
+                      <a:ext cx="4857423" cy="2403535"/>
+                    </a:xfrm>
+                    <a:prstGeom prst="rect">
+                      <a:avLst/>
+                    </a:prstGeom>
+                    <a:noFill/>
+                    <a:ln>
+                      <a:noFill/>
+                    </a:ln>
+                    <a:extLst>
+                      <a:ext uri="{53640926-AAD7-44D8-BBD7-CCE9431645EC}">
+                        <a14:shadowObscured xmlns:a14="http://schemas.microsoft.com/office/drawing/2010/main"/>
+                      </a:ext>
+                    </a:extLst>
+                  </pic:spPr>
+                </pic:pic>
+              </a:graphicData>
+            </a:graphic>
+          </wp:inline>
+        </w:drawing>
+      </w:r>
+    </w:p>
+    <w:p>
+      <w:pPr>
+        <w:jc w:val="center"/>
+      </w:pPr>
+      <w:r>
+        <w:t>Figura 20</w:t>
+      </w:r>
+      <w:r>
+        <w:t>.</w:t>
+      </w:r>
+      <w:r>
+        <w:t xml:space="preserve"> </w:t>
+      </w:r>
+      <w:proofErr w:type="spellStart"/>
+      <w:r>
+        <w:t>Kbytes</w:t>
+      </w:r>
+      <w:proofErr w:type="spellEnd"/>
+      <w:r>
+        <w:t xml:space="preserve"> enviad</w:t>
+      </w:r>
+      <w:r>
+        <w:t>os</w:t>
+      </w:r>
+    </w:p>
+    <w:p>
+      <w:pPr>
+        <w:ind w:firstLine="708"/>
+        <w:jc w:val="both"/>
+      </w:pPr>
+      <w:r>
+        <w:t xml:space="preserve">Se llega a un máximo que supera los </w:t>
+      </w:r>
+      <w:r>
+        <w:t>1000</w:t>
+      </w:r>
+      <w:r>
+        <w:t xml:space="preserve"> paquetes en la descarga de video. Predomina el protocolo TCP</w:t>
+      </w:r>
+      <w:r>
+        <w:t>.</w:t>
+      </w:r>
+    </w:p>
+    <w:p>
+      <w:pPr>
+        <w:jc w:val="center"/>
+      </w:pPr>
+    </w:p>
+    <w:p>
+      <w:pPr>
+        <w:jc w:val="center"/>
+      </w:pPr>
+      <w:r>
+        <w:rPr>
+          <w:noProof/>
+        </w:rPr>
+        <w:drawing>
+          <wp:inline distT="0" distB="0" distL="0" distR="0">
+            <wp:extent cx="2941320" cy="3609975"/>
+            <wp:effectExtent l="0" t="0" r="0" b="0"/>
+            <wp:docPr id="44" name="Imagen 44" descr="C:\Users\nacar\AppData\Local\Microsoft\Windows\INetCache\Content.Word\protocols.png"/>
+            <wp:cNvGraphicFramePr>
+              <a:graphicFrameLocks xmlns:a="http://schemas.openxmlformats.org/drawingml/2006/main" noChangeAspect="1"/>
+            </wp:cNvGraphicFramePr>
+            <a:graphic xmlns:a="http://schemas.openxmlformats.org/drawingml/2006/main">
+              <a:graphicData uri="http://schemas.openxmlformats.org/drawingml/2006/picture">
+                <pic:pic xmlns:pic="http://schemas.openxmlformats.org/drawingml/2006/picture">
+                  <pic:nvPicPr>
+                    <pic:cNvPr id="0" name="Picture 9" descr="C:\Users\nacar\AppData\Local\Microsoft\Windows\INetCache\Content.Word\protocols.png"/>
                     <pic:cNvPicPr>
                       <a:picLocks noChangeAspect="1" noChangeArrowheads="1"/>
                     </pic:cNvPicPr>
@@ -15387,7 +15295,7 @@
                   <pic:spPr bwMode="auto">
                     <a:xfrm>
                       <a:off x="0" y="0"/>
-                      <a:ext cx="4162159" cy="1926653"/>
+                      <a:ext cx="2941320" cy="3609975"/>
                     </a:xfrm>
                     <a:prstGeom prst="rect">
                       <a:avLst/>
@@ -15445,6 +15353,7 @@
         <w:jc w:val="both"/>
       </w:pPr>
       <w:r>
+        <w:lastRenderedPageBreak/>
         <w:t xml:space="preserve">En segundo </w:t>
       </w:r>
       <w:proofErr w:type="gramStart"/>
@@ -15453,7 +15362,12 @@
       </w:r>
       <w:proofErr w:type="gramEnd"/>
       <w:r>
-        <w:t xml:space="preserve"> se muestran dos gráficas pertenecientes a la evaluación del modelo a lo largo del tiempo.</w:t>
+        <w:t xml:space="preserve"> se muestran dos gráficas pertenecientes a la evaluación </w:t>
+      </w:r>
+      <w:bookmarkStart w:id="73" w:name="_GoBack"/>
+      <w:bookmarkEnd w:id="73"/>
+      <w:r>
+        <w:t>del modelo a lo largo del tiempo.</w:t>
       </w:r>
     </w:p>
     <w:p>
@@ -15474,7 +15388,7 @@
         </w:rPr>
         <w:drawing>
           <wp:inline distT="0" distB="0" distL="0" distR="0">
-            <wp:extent cx="4949190" cy="2406650"/>
+            <wp:extent cx="5220302" cy="2538484"/>
             <wp:effectExtent l="0" t="0" r="0" b="0"/>
             <wp:docPr id="28" name="Imagen 28" descr="C:\Users\nacar\AppData\Local\Microsoft\Windows\INetCache\Content.Word\average successful.png"/>
             <wp:cNvGraphicFramePr>
@@ -15503,7 +15417,7 @@
                   <pic:spPr bwMode="auto">
                     <a:xfrm>
                       <a:off x="0" y="0"/>
-                      <a:ext cx="4949190" cy="2406650"/>
+                      <a:ext cx="5226927" cy="2541705"/>
                     </a:xfrm>
                     <a:prstGeom prst="rect">
                       <a:avLst/>
@@ -15565,7 +15479,6 @@
         <w:rPr>
           <w:noProof/>
         </w:rPr>
-        <w:lastRenderedPageBreak/>
         <w:drawing>
           <wp:inline distT="0" distB="0" distL="0" distR="0">
             <wp:extent cx="4921250" cy="2398395"/>
@@ -15674,12 +15587,12 @@
       <w:r>
         <w:t xml:space="preserve"> finales</w:t>
       </w:r>
+      <w:bookmarkEnd w:id="64"/>
       <w:bookmarkEnd w:id="65"/>
       <w:bookmarkEnd w:id="66"/>
       <w:bookmarkEnd w:id="67"/>
       <w:bookmarkEnd w:id="68"/>
       <w:bookmarkEnd w:id="69"/>
-      <w:bookmarkEnd w:id="70"/>
       <w:bookmarkEnd w:id="74"/>
       <w:proofErr w:type="gramEnd"/>
     </w:p>
@@ -15858,7 +15771,6 @@
         <w:jc w:val="both"/>
       </w:pPr>
       <w:r>
-        <w:lastRenderedPageBreak/>
         <w:t>Durante el desarrollo del proyecto he tenido que combinar los conocimientos adquiridos del tutor con los a</w:t>
       </w:r>
       <w:r>
@@ -15979,6 +15891,7 @@
       <w:bookmarkStart w:id="82" w:name="_Toc419474448"/>
       <w:bookmarkStart w:id="83" w:name="_Toc491989053"/>
       <w:r>
+        <w:lastRenderedPageBreak/>
         <w:t>Conocimientos adquiridos</w:t>
       </w:r>
       <w:bookmarkEnd w:id="77"/>
@@ -16183,7 +16096,6 @@
         <w:jc w:val="both"/>
       </w:pPr>
       <w:r>
-        <w:lastRenderedPageBreak/>
         <w:t xml:space="preserve">La primera mejora que se debería </w:t>
       </w:r>
       <w:r>
@@ -16289,6 +16201,7 @@
         <w:jc w:val="both"/>
       </w:pPr>
       <w:r>
+        <w:lastRenderedPageBreak/>
         <w:t xml:space="preserve">Como </w:t>
       </w:r>
       <w:proofErr w:type="gramStart"/>
@@ -16318,11 +16231,11 @@
       <w:r>
         <w:t>BIBLIOGRAFÍA</w:t>
       </w:r>
+      <w:bookmarkEnd w:id="57"/>
+      <w:bookmarkEnd w:id="58"/>
       <w:bookmarkEnd w:id="59"/>
       <w:bookmarkEnd w:id="60"/>
       <w:bookmarkEnd w:id="61"/>
-      <w:bookmarkEnd w:id="62"/>
-      <w:bookmarkEnd w:id="63"/>
       <w:bookmarkEnd w:id="85"/>
     </w:p>
     <w:p>
@@ -18027,7 +17940,7 @@
         </w:rPr>
       </w:pPr>
     </w:p>
-    <w:bookmarkEnd w:id="58"/>
+    <w:bookmarkEnd w:id="62"/>
     <w:p>
       <w:pPr>
         <w:spacing w:line="259" w:lineRule="auto"/>
@@ -18195,6 +18108,7 @@
         <w:docPartUnique/>
       </w:docPartObj>
     </w:sdtPr>
+    <w:sdtEndPr/>
     <w:sdtContent>
       <w:p>
         <w:pPr>
@@ -18214,7 +18128,7 @@
           <w:rPr>
             <w:noProof/>
           </w:rPr>
-          <w:t>41</w:t>
+          <w:t>40</w:t>
         </w:r>
         <w:r>
           <w:fldChar w:fldCharType="end"/>
@@ -18240,6 +18154,7 @@
         <w:docPartUnique/>
       </w:docPartObj>
     </w:sdtPr>
+    <w:sdtEndPr/>
     <w:sdtContent>
       <w:p>
         <w:pPr>
@@ -18288,6 +18203,7 @@
         <w:docPartUnique/>
       </w:docPartObj>
     </w:sdtPr>
+    <w:sdtEndPr/>
     <w:sdtContent>
       <w:p>
         <w:pPr>
@@ -18336,6 +18252,7 @@
         <w:docPartUnique/>
       </w:docPartObj>
     </w:sdtPr>
+    <w:sdtEndPr/>
     <w:sdtContent>
       <w:p>
         <w:pPr>
@@ -18405,6 +18322,7 @@
         <w:docPartUnique/>
       </w:docPartObj>
     </w:sdtPr>
+    <w:sdtEndPr/>
     <w:sdtContent>
       <w:p>
         <w:pPr>
@@ -18450,6 +18368,7 @@
         <w:docPartUnique/>
       </w:docPartObj>
     </w:sdtPr>
+    <w:sdtEndPr/>
     <w:sdtContent>
       <w:p>
         <w:pPr>
@@ -18477,6 +18396,7 @@
         <w:docPartUnique/>
       </w:docPartObj>
     </w:sdtPr>
+    <w:sdtEndPr/>
     <w:sdtContent>
       <w:p>
         <w:pPr>
@@ -18496,7 +18416,7 @@
           <w:rPr>
             <w:noProof/>
           </w:rPr>
-          <w:t>13</w:t>
+          <w:t>19</w:t>
         </w:r>
         <w:r>
           <w:fldChar w:fldCharType="end"/>
@@ -24437,7 +24357,7 @@
 </file>
 
 <file path=customXml/itemProps1.xml><?xml version="1.0" encoding="utf-8"?>
-<ds:datastoreItem xmlns:ds="http://schemas.openxmlformats.org/officeDocument/2006/customXml" ds:itemID="{5C06D65B-D2EC-411D-A823-79C303CDDA03}">
+<ds:datastoreItem xmlns:ds="http://schemas.openxmlformats.org/officeDocument/2006/customXml" ds:itemID="{C71D97B7-8A8B-40EE-99A4-F6BBCDFE9990}">
   <ds:schemaRefs>
     <ds:schemaRef ds:uri="http://schemas.openxmlformats.org/officeDocument/2006/bibliography"/>
   </ds:schemaRefs>

</xml_diff>